<commit_message>
Atualização no diagrama de classes e no enunciado
</commit_message>
<xml_diff>
--- a/Projeto8_Jogo.docx
+++ b/Projeto8_Jogo.docx
@@ -26,16 +26,14 @@
         </w:rPr>
         <w:br/>
       </w:r>
-      <w:proofErr w:type="spellStart"/>
       <w:r>
         <w:rPr>
           <w:b/>
           <w:sz w:val="34"/>
           <w:szCs w:val="34"/>
         </w:rPr>
-        <w:t>Tema:Jogo</w:t>
-      </w:r>
-      <w:proofErr w:type="spellEnd"/>
+        <w:t>Tema: Jogo</w:t>
+      </w:r>
       <w:r>
         <w:rPr>
           <w:b/>
@@ -130,7 +128,13 @@
         <w:rPr>
           <w:b/>
         </w:rPr>
-        <w:t>3 objetos mais</w:t>
+        <w:t xml:space="preserve">3 </w:t>
+      </w:r>
+      <w:r>
+        <w:rPr>
+          <w:b/>
+        </w:rPr>
+        <w:t>objetos mais</w:t>
       </w:r>
       <w:r>
         <w:rPr>
@@ -232,7 +236,7 @@
       <w:pPr>
         <w:numPr>
           <w:ilvl w:val="0"/>
-          <w:numId w:val="2"/>
+          <w:numId w:val="4"/>
         </w:numPr>
         <w:spacing w:line="360" w:lineRule="auto"/>
         <w:jc w:val="both"/>
@@ -266,13 +270,16 @@
       <w:pPr>
         <w:numPr>
           <w:ilvl w:val="0"/>
-          <w:numId w:val="2"/>
+          <w:numId w:val="4"/>
         </w:numPr>
         <w:spacing w:line="360" w:lineRule="auto"/>
         <w:jc w:val="both"/>
       </w:pPr>
       <w:r>
-        <w:t>O jogo também acaba</w:t>
+        <w:t xml:space="preserve">O jogo </w:t>
+      </w:r>
+      <w:r>
+        <w:t>também acaba</w:t>
       </w:r>
       <w:r>
         <w:t xml:space="preserve"> quando o jogador empilha de forma incorreta. </w:t>
@@ -282,7 +289,7 @@
       <w:pPr>
         <w:numPr>
           <w:ilvl w:val="0"/>
-          <w:numId w:val="2"/>
+          <w:numId w:val="4"/>
         </w:numPr>
         <w:spacing w:line="360" w:lineRule="auto"/>
         <w:jc w:val="both"/>
@@ -300,7 +307,10 @@
         <w:t xml:space="preserve"> o jogad</w:t>
       </w:r>
       <w:r>
-        <w:t>or fizer até chegar ao resultado pretendido, maior será a sua pontuação (Ex</w:t>
+        <w:t>or fizer até chegar ao resultado pretendido, maior será a sua pontuação (</w:t>
+      </w:r>
+      <w:r>
+        <w:t>Ex</w:t>
       </w:r>
       <w:r>
         <w:t xml:space="preserve">: 50-49-48-47-46-45-acabou / pontuação 45 / 50. </w:t>
@@ -310,49 +320,156 @@
       <w:pPr>
         <w:numPr>
           <w:ilvl w:val="0"/>
-          <w:numId w:val="2"/>
+          <w:numId w:val="4"/>
         </w:numPr>
         <w:spacing w:line="360" w:lineRule="auto"/>
         <w:jc w:val="both"/>
       </w:pPr>
       <w:r>
-        <w:t>Quase todas as ordem são corretas exceto: Panela - Copo / Copo - Panela,</w:t>
-      </w:r>
-      <w:r>
-        <w:t xml:space="preserve"> Prato - Copo,</w:t>
-      </w:r>
-      <w:r>
-        <w:t xml:space="preserve"> Pires - Panela.</w:t>
-      </w:r>
-    </w:p>
-    <w:p>
-      <w:pPr>
+        <w:t>As ordens corretas de empilhamento são:</w:t>
+      </w:r>
+    </w:p>
+    <w:p>
+      <w:pPr>
+        <w:pStyle w:val="PargrafodaLista"/>
         <w:numPr>
-          <w:ilvl w:val="0"/>
-          <w:numId w:val="2"/>
+          <w:ilvl w:val="1"/>
+          <w:numId w:val="4"/>
         </w:numPr>
         <w:spacing w:line="360" w:lineRule="auto"/>
         <w:jc w:val="both"/>
       </w:pPr>
       <w:r>
-        <w:t>O jogador também terá a pos</w:t>
-      </w:r>
-      <w:r>
-        <w:t>sibilidade de poder descartar o objeto seguinte que vem na fila, tendo na mesma um desconto de -1 ponto. O objeto descartado será enviado para o fim da fila.</w:t>
-      </w:r>
-    </w:p>
-    <w:p>
-      <w:pPr>
+        <w:t xml:space="preserve">O Prato pode ser empilhado em cima da </w:t>
+      </w:r>
+      <w:r>
+        <w:rPr>
+          <w:b/>
+          <w:bCs/>
+          <w:u w:val="single"/>
+        </w:rPr>
+        <w:t>Panela, Pires ou outro Prato</w:t>
+      </w:r>
+      <w:r>
+        <w:t>.</w:t>
+      </w:r>
+    </w:p>
+    <w:p>
+      <w:pPr>
+        <w:pStyle w:val="PargrafodaLista"/>
         <w:numPr>
-          <w:ilvl w:val="0"/>
-          <w:numId w:val="2"/>
+          <w:ilvl w:val="1"/>
+          <w:numId w:val="4"/>
         </w:numPr>
         <w:spacing w:line="360" w:lineRule="auto"/>
         <w:jc w:val="both"/>
-      </w:pPr>
-      <w:r>
-        <w:t>Na fila o jogador terá a possibilidade de poder escolher empilhar o objeto na sua torre, ou descartar o objeto, que será devolvido de volta na Queue (Fila) de forma sorteada.</w:t>
-      </w:r>
+        <w:rPr>
+          <w:b/>
+          <w:bCs/>
+        </w:rPr>
+      </w:pPr>
+      <w:r>
+        <w:t xml:space="preserve">A Panela pode ser empilhada em cima do </w:t>
+      </w:r>
+      <w:r>
+        <w:rPr>
+          <w:b/>
+          <w:bCs/>
+          <w:u w:val="single"/>
+        </w:rPr>
+        <w:t>Prato, Pires ou outro Panela.</w:t>
+      </w:r>
+    </w:p>
+    <w:p>
+      <w:pPr>
+        <w:pStyle w:val="PargrafodaLista"/>
+        <w:numPr>
+          <w:ilvl w:val="1"/>
+          <w:numId w:val="4"/>
+        </w:numPr>
+        <w:spacing w:line="360" w:lineRule="auto"/>
+        <w:jc w:val="both"/>
+      </w:pPr>
+      <w:r>
+        <w:t xml:space="preserve">O Copo pode ser empilhado em cima do </w:t>
+      </w:r>
+      <w:r>
+        <w:rPr>
+          <w:b/>
+          <w:bCs/>
+          <w:u w:val="single"/>
+        </w:rPr>
+        <w:t>Prato, Pires ou outro Copo</w:t>
+      </w:r>
+      <w:r>
+        <w:t>.</w:t>
+      </w:r>
+    </w:p>
+    <w:p>
+      <w:pPr>
+        <w:pStyle w:val="PargrafodaLista"/>
+        <w:numPr>
+          <w:ilvl w:val="1"/>
+          <w:numId w:val="4"/>
+        </w:numPr>
+        <w:spacing w:line="360" w:lineRule="auto"/>
+        <w:jc w:val="both"/>
+        <w:rPr>
+          <w:b/>
+          <w:bCs/>
+        </w:rPr>
+      </w:pPr>
+      <w:r>
+        <w:t xml:space="preserve">O Pires pode ser empilhado em cima do </w:t>
+      </w:r>
+      <w:r>
+        <w:rPr>
+          <w:b/>
+          <w:bCs/>
+          <w:u w:val="single"/>
+        </w:rPr>
+        <w:t>Copo, Prato ou outro Pires</w:t>
+      </w:r>
+      <w:r>
+        <w:rPr>
+          <w:b/>
+          <w:bCs/>
+        </w:rPr>
+        <w:t>.</w:t>
+      </w:r>
+    </w:p>
+    <w:p>
+      <w:pPr>
+        <w:numPr>
+          <w:ilvl w:val="0"/>
+          <w:numId w:val="4"/>
+        </w:numPr>
+        <w:spacing w:line="360" w:lineRule="auto"/>
+        <w:jc w:val="both"/>
+      </w:pPr>
+      <w:r>
+        <w:t>O</w:t>
+      </w:r>
+      <w:r>
+        <w:t xml:space="preserve"> jogador também terá a pos</w:t>
+      </w:r>
+      <w:r>
+        <w:t>sibilidade de poder descartar o objeto seguinte que vem na fila, tendo na mesma um desconto de -1 ponto. O objeto descartado será enviado para o fim da fila.</w:t>
+      </w:r>
+    </w:p>
+    <w:p>
+      <w:pPr>
+        <w:rPr>
+          <w:color w:val="FF0000"/>
+        </w:rPr>
+      </w:pPr>
+    </w:p>
+    <w:p>
+      <w:pPr>
+        <w:rPr>
+          <w:color w:val="FF0000"/>
+        </w:rPr>
+      </w:pPr>
     </w:p>
     <w:p/>
     <w:p/>
@@ -368,7 +485,6 @@
           <w:sz w:val="34"/>
           <w:szCs w:val="34"/>
         </w:rPr>
-        <w:lastRenderedPageBreak/>
         <w:t>Classes</w:t>
       </w:r>
     </w:p>
@@ -399,14 +515,14 @@
           <w:numId w:val="1"/>
         </w:numPr>
       </w:pPr>
-      <w:r>
-        <w:t>/</w:t>
-      </w:r>
       <w:proofErr w:type="spellStart"/>
       <w:r>
         <w:t>Stack</w:t>
       </w:r>
       <w:proofErr w:type="spellEnd"/>
+      <w:r>
+        <w:t xml:space="preserve"> (Pilha)</w:t>
+      </w:r>
     </w:p>
     <w:p>
       <w:pPr>
@@ -416,10 +532,7 @@
         </w:numPr>
       </w:pPr>
       <w:r>
-        <w:t>/</w:t>
-      </w:r>
-      <w:r>
-        <w:t>Queue</w:t>
+        <w:t>Queue (Fila)</w:t>
       </w:r>
     </w:p>
     <w:p>
@@ -480,7 +593,7 @@
         </w:numPr>
       </w:pPr>
       <w:r>
-        <w:t>Jogador?</w:t>
+        <w:t>Jogador</w:t>
       </w:r>
     </w:p>
     <w:p>
@@ -546,6 +659,216 @@
 <file path=word/numbering.xml><?xml version="1.0" encoding="utf-8"?>
 <w:numbering xmlns:wpc="http://schemas.microsoft.com/office/word/2010/wordprocessingCanvas" xmlns:cx="http://schemas.microsoft.com/office/drawing/2014/chartex" xmlns:cx1="http://schemas.microsoft.com/office/drawing/2015/9/8/chartex" xmlns:cx2="http://schemas.microsoft.com/office/drawing/2015/10/21/chartex" xmlns:cx3="http://schemas.microsoft.com/office/drawing/2016/5/9/chartex" xmlns:cx4="http://schemas.microsoft.com/office/drawing/2016/5/10/chartex" xmlns:cx5="http://schemas.microsoft.com/office/drawing/2016/5/11/chartex" xmlns:cx6="http://schemas.microsoft.com/office/drawing/2016/5/12/chartex" xmlns:cx7="http://schemas.microsoft.com/office/drawing/2016/5/13/chartex" xmlns:cx8="http://schemas.microsoft.com/office/drawing/2016/5/14/chartex" xmlns:mc="http://schemas.openxmlformats.org/markup-compatibility/2006" xmlns:aink="http://schemas.microsoft.com/office/drawing/2016/ink" xmlns:am3d="http://schemas.microsoft.com/office/drawing/2017/model3d" xmlns:o="urn:schemas-microsoft-com:office:office" xmlns:r="http://schemas.openxmlformats.org/officeDocument/2006/relationships" xmlns:m="http://schemas.openxmlformats.org/officeDocument/2006/math" xmlns:v="urn:schemas-microsoft-com:vml" xmlns:wp14="http://schemas.microsoft.com/office/word/2010/wordprocessingDrawing" xmlns:wp="http://schemas.openxmlformats.org/drawingml/2006/wordprocessingDrawing" xmlns:w10="urn:schemas-microsoft-com:office:word" xmlns:w="http://schemas.openxmlformats.org/wordprocessingml/2006/main" xmlns:w14="http://schemas.microsoft.com/office/word/2010/wordml" xmlns:w15="http://schemas.microsoft.com/office/word/2012/wordml" xmlns:w16cex="http://schemas.microsoft.com/office/word/2018/wordml/cex" xmlns:w16cid="http://schemas.microsoft.com/office/word/2016/wordml/cid" xmlns:w16="http://schemas.microsoft.com/office/word/2018/wordml" xmlns:w16sdtdh="http://schemas.microsoft.com/office/word/2020/wordml/sdtdatahash" xmlns:w16se="http://schemas.microsoft.com/office/word/2015/wordml/symex" xmlns:wpg="http://schemas.microsoft.com/office/word/2010/wordprocessingGroup" xmlns:wpi="http://schemas.microsoft.com/office/word/2010/wordprocessingInk" xmlns:wne="http://schemas.microsoft.com/office/word/2006/wordml" xmlns:wps="http://schemas.microsoft.com/office/word/2010/wordprocessingShape" mc:Ignorable="w14 w15 w16se w16cid w16 w16cex w16sdtdh wp14">
   <w:abstractNum w:abstractNumId="0" w15:restartNumberingAfterBreak="0">
+    <w:nsid w:val="02442B10"/>
+    <w:multiLevelType w:val="multilevel"/>
+    <w:tmpl w:val="FDFC53C6"/>
+    <w:lvl w:ilvl="0">
+      <w:start w:val="1"/>
+      <w:numFmt w:val="decimal"/>
+      <w:lvlText w:val="%1."/>
+      <w:lvlJc w:val="left"/>
+      <w:pPr>
+        <w:ind w:left="720" w:hanging="360"/>
+      </w:pPr>
+    </w:lvl>
+    <w:lvl w:ilvl="1">
+      <w:start w:val="1"/>
+      <w:numFmt w:val="decimal"/>
+      <w:isLgl/>
+      <w:lvlText w:val="%1.%2."/>
+      <w:lvlJc w:val="left"/>
+      <w:pPr>
+        <w:ind w:left="1440" w:hanging="720"/>
+      </w:pPr>
+      <w:rPr>
+        <w:rFonts w:hint="default"/>
+      </w:rPr>
+    </w:lvl>
+    <w:lvl w:ilvl="2">
+      <w:start w:val="1"/>
+      <w:numFmt w:val="decimal"/>
+      <w:isLgl/>
+      <w:lvlText w:val="%1.%2.%3."/>
+      <w:lvlJc w:val="left"/>
+      <w:pPr>
+        <w:ind w:left="1800" w:hanging="720"/>
+      </w:pPr>
+      <w:rPr>
+        <w:rFonts w:hint="default"/>
+      </w:rPr>
+    </w:lvl>
+    <w:lvl w:ilvl="3">
+      <w:start w:val="1"/>
+      <w:numFmt w:val="decimal"/>
+      <w:isLgl/>
+      <w:lvlText w:val="%1.%2.%3.%4."/>
+      <w:lvlJc w:val="left"/>
+      <w:pPr>
+        <w:ind w:left="2520" w:hanging="1080"/>
+      </w:pPr>
+      <w:rPr>
+        <w:rFonts w:hint="default"/>
+      </w:rPr>
+    </w:lvl>
+    <w:lvl w:ilvl="4">
+      <w:start w:val="1"/>
+      <w:numFmt w:val="decimal"/>
+      <w:isLgl/>
+      <w:lvlText w:val="%1.%2.%3.%4.%5."/>
+      <w:lvlJc w:val="left"/>
+      <w:pPr>
+        <w:ind w:left="2880" w:hanging="1080"/>
+      </w:pPr>
+      <w:rPr>
+        <w:rFonts w:hint="default"/>
+      </w:rPr>
+    </w:lvl>
+    <w:lvl w:ilvl="5">
+      <w:start w:val="1"/>
+      <w:numFmt w:val="decimal"/>
+      <w:isLgl/>
+      <w:lvlText w:val="%1.%2.%3.%4.%5.%6."/>
+      <w:lvlJc w:val="left"/>
+      <w:pPr>
+        <w:ind w:left="3600" w:hanging="1440"/>
+      </w:pPr>
+      <w:rPr>
+        <w:rFonts w:hint="default"/>
+      </w:rPr>
+    </w:lvl>
+    <w:lvl w:ilvl="6">
+      <w:start w:val="1"/>
+      <w:numFmt w:val="decimal"/>
+      <w:isLgl/>
+      <w:lvlText w:val="%1.%2.%3.%4.%5.%6.%7."/>
+      <w:lvlJc w:val="left"/>
+      <w:pPr>
+        <w:ind w:left="3960" w:hanging="1440"/>
+      </w:pPr>
+      <w:rPr>
+        <w:rFonts w:hint="default"/>
+      </w:rPr>
+    </w:lvl>
+    <w:lvl w:ilvl="7">
+      <w:start w:val="1"/>
+      <w:numFmt w:val="decimal"/>
+      <w:isLgl/>
+      <w:lvlText w:val="%1.%2.%3.%4.%5.%6.%7.%8."/>
+      <w:lvlJc w:val="left"/>
+      <w:pPr>
+        <w:ind w:left="4680" w:hanging="1800"/>
+      </w:pPr>
+      <w:rPr>
+        <w:rFonts w:hint="default"/>
+      </w:rPr>
+    </w:lvl>
+    <w:lvl w:ilvl="8">
+      <w:start w:val="1"/>
+      <w:numFmt w:val="decimal"/>
+      <w:isLgl/>
+      <w:lvlText w:val="%1.%2.%3.%4.%5.%6.%7.%8.%9."/>
+      <w:lvlJc w:val="left"/>
+      <w:pPr>
+        <w:ind w:left="5040" w:hanging="1800"/>
+      </w:pPr>
+      <w:rPr>
+        <w:rFonts w:hint="default"/>
+      </w:rPr>
+    </w:lvl>
+  </w:abstractNum>
+  <w:abstractNum w:abstractNumId="1" w15:restartNumberingAfterBreak="0">
+    <w:nsid w:val="14FF2655"/>
+    <w:multiLevelType w:val="hybridMultilevel"/>
+    <w:tmpl w:val="FE688F34"/>
+    <w:lvl w:ilvl="0" w:tplc="0816000F">
+      <w:start w:val="1"/>
+      <w:numFmt w:val="decimal"/>
+      <w:lvlText w:val="%1."/>
+      <w:lvlJc w:val="left"/>
+      <w:pPr>
+        <w:ind w:left="720" w:hanging="360"/>
+      </w:pPr>
+    </w:lvl>
+    <w:lvl w:ilvl="1" w:tplc="4734EC98">
+      <w:start w:val="1"/>
+      <w:numFmt w:val="lowerLetter"/>
+      <w:lvlText w:val="%2."/>
+      <w:lvlJc w:val="left"/>
+      <w:pPr>
+        <w:ind w:left="1211" w:hanging="360"/>
+      </w:pPr>
+      <w:rPr>
+        <w:b/>
+        <w:bCs/>
+        <w:i/>
+        <w:iCs/>
+      </w:rPr>
+    </w:lvl>
+    <w:lvl w:ilvl="2" w:tplc="0816001B" w:tentative="1">
+      <w:start w:val="1"/>
+      <w:numFmt w:val="lowerRoman"/>
+      <w:lvlText w:val="%3."/>
+      <w:lvlJc w:val="right"/>
+      <w:pPr>
+        <w:ind w:left="2160" w:hanging="180"/>
+      </w:pPr>
+    </w:lvl>
+    <w:lvl w:ilvl="3" w:tplc="0816000F" w:tentative="1">
+      <w:start w:val="1"/>
+      <w:numFmt w:val="decimal"/>
+      <w:lvlText w:val="%4."/>
+      <w:lvlJc w:val="left"/>
+      <w:pPr>
+        <w:ind w:left="2880" w:hanging="360"/>
+      </w:pPr>
+    </w:lvl>
+    <w:lvl w:ilvl="4" w:tplc="08160019" w:tentative="1">
+      <w:start w:val="1"/>
+      <w:numFmt w:val="lowerLetter"/>
+      <w:lvlText w:val="%5."/>
+      <w:lvlJc w:val="left"/>
+      <w:pPr>
+        <w:ind w:left="3600" w:hanging="360"/>
+      </w:pPr>
+    </w:lvl>
+    <w:lvl w:ilvl="5" w:tplc="0816001B" w:tentative="1">
+      <w:start w:val="1"/>
+      <w:numFmt w:val="lowerRoman"/>
+      <w:lvlText w:val="%6."/>
+      <w:lvlJc w:val="right"/>
+      <w:pPr>
+        <w:ind w:left="4320" w:hanging="180"/>
+      </w:pPr>
+    </w:lvl>
+    <w:lvl w:ilvl="6" w:tplc="0816000F" w:tentative="1">
+      <w:start w:val="1"/>
+      <w:numFmt w:val="decimal"/>
+      <w:lvlText w:val="%7."/>
+      <w:lvlJc w:val="left"/>
+      <w:pPr>
+        <w:ind w:left="5040" w:hanging="360"/>
+      </w:pPr>
+    </w:lvl>
+    <w:lvl w:ilvl="7" w:tplc="08160019" w:tentative="1">
+      <w:start w:val="1"/>
+      <w:numFmt w:val="lowerLetter"/>
+      <w:lvlText w:val="%8."/>
+      <w:lvlJc w:val="left"/>
+      <w:pPr>
+        <w:ind w:left="5760" w:hanging="360"/>
+      </w:pPr>
+    </w:lvl>
+    <w:lvl w:ilvl="8" w:tplc="0816001B" w:tentative="1">
+      <w:start w:val="1"/>
+      <w:numFmt w:val="lowerRoman"/>
+      <w:lvlText w:val="%9."/>
+      <w:lvlJc w:val="right"/>
+      <w:pPr>
+        <w:ind w:left="6480" w:hanging="180"/>
+      </w:pPr>
+    </w:lvl>
+  </w:abstractNum>
+  <w:abstractNum w:abstractNumId="2" w15:restartNumberingAfterBreak="0">
     <w:nsid w:val="20940A58"/>
     <w:multiLevelType w:val="multilevel"/>
     <w:tmpl w:val="1A64ED1A"/>
@@ -658,7 +981,7 @@
       </w:rPr>
     </w:lvl>
   </w:abstractNum>
-  <w:abstractNum w:abstractNumId="1" w15:restartNumberingAfterBreak="0">
+  <w:abstractNum w:abstractNumId="3" w15:restartNumberingAfterBreak="0">
     <w:nsid w:val="56DC07C5"/>
     <w:multiLevelType w:val="multilevel"/>
     <w:tmpl w:val="70F03EE4"/>
@@ -772,9 +1095,15 @@
     </w:lvl>
   </w:abstractNum>
   <w:num w:numId="1">
+    <w:abstractNumId w:val="2"/>
+  </w:num>
+  <w:num w:numId="2">
+    <w:abstractNumId w:val="3"/>
+  </w:num>
+  <w:num w:numId="3">
     <w:abstractNumId w:val="0"/>
   </w:num>
-  <w:num w:numId="2">
+  <w:num w:numId="4">
     <w:abstractNumId w:val="1"/>
   </w:num>
 </w:numbering>
@@ -1363,6 +1692,17 @@
       <w:szCs w:val="30"/>
     </w:rPr>
   </w:style>
+  <w:style w:type="paragraph" w:styleId="PargrafodaLista">
+    <w:name w:val="List Paragraph"/>
+    <w:basedOn w:val="Normal"/>
+    <w:uiPriority w:val="34"/>
+    <w:qFormat/>
+    <w:rsid w:val="003F21FC"/>
+    <w:pPr>
+      <w:ind w:left="720"/>
+      <w:contextualSpacing/>
+    </w:pPr>
+  </w:style>
 </w:styles>
 </file>
 

</xml_diff>